<commit_message>
Adapted for mobile devices
</commit_message>
<xml_diff>
--- a/data/candrakanta.docx
+++ b/data/candrakanta.docx
@@ -14781,6 +14781,24 @@
         <w:rPr>
           <w:rFonts w:ascii="Georgia" w:hAnsi="Georgia"/>
           <w:noProof/>
+          <w:lang w:val="ru-RU" w:bidi="ar-SA"/>
+        </w:rPr>
+        <w:t xml:space="preserve">, </w:t>
+      </w:r>
+      <w:r>
+        <w:rPr>
+          <w:rFonts w:ascii="Georgia" w:hAnsi="Georgia"/>
+          <w:b/>
+          <w:bCs/>
+          <w:noProof/>
+          <w:lang w:val="ru-RU" w:bidi="ar-SA"/>
+        </w:rPr>
+        <w:t>ālăk</w:t>
+      </w:r>
+      <w:r>
+        <w:rPr>
+          <w:rFonts w:ascii="Georgia" w:hAnsi="Georgia"/>
+          <w:noProof/>
           <w:lang w:val="eu-ES" w:bidi="ar-SA"/>
         </w:rPr>
         <w:t> </w:t>
@@ -14814,9 +14832,35 @@
         <w:rPr>
           <w:rFonts w:ascii="Georgia" w:hAnsi="Georgia"/>
           <w:noProof/>
-          <w:lang w:val="eu-ES" w:bidi="ar-SA"/>
-        </w:rPr>
-        <w:t xml:space="preserve"> before </w:t>
+          <w:lang w:val="ru-RU" w:bidi="ar-SA"/>
+        </w:rPr>
+        <w:t xml:space="preserve">, </w:t>
+      </w:r>
+      <w:r>
+        <w:rPr>
+          <w:rFonts w:ascii="Georgia" w:hAnsi="Georgia"/>
+          <w:i/>
+          <w:iCs/>
+          <w:noProof/>
+          <w:lang w:val="ru-RU" w:bidi="ar-SA"/>
+        </w:rPr>
+        <w:t>ālek</w:t>
+      </w:r>
+      <w:r>
+        <w:rPr>
+          <w:rFonts w:ascii="Georgia" w:hAnsi="Georgia"/>
+          <w:noProof/>
+          <w:lang w:val="ru-RU" w:bidi="ar-SA"/>
+        </w:rPr>
+        <w:t xml:space="preserve"> </w:t>
+      </w:r>
+      <w:r>
+        <w:rPr>
+          <w:rFonts w:ascii="Georgia" w:hAnsi="Georgia"/>
+          <w:noProof/>
+          <w:lang w:val="eu-ES" w:bidi="ar-SA"/>
+        </w:rPr>
+        <w:t xml:space="preserve">before </w:t>
       </w:r>
       <w:r>
         <w:rPr>
@@ -18103,6 +18147,58 @@
           <w:noProof/>
           <w:lang w:val="eu-ES"/>
         </w:rPr>
+        <w:t>,</w:t>
+      </w:r>
+      <w:r>
+        <w:rPr>
+          <w:rFonts w:ascii="Georgia" w:hAnsi="Georgia"/>
+          <w:noProof/>
+          <w:lang w:val="ru-RU"/>
+        </w:rPr>
+        <w:t xml:space="preserve"> </w:t>
+      </w:r>
+      <w:r>
+        <w:rPr>
+          <w:rFonts w:ascii="Georgia" w:hAnsi="Georgia"/>
+          <w:i/>
+          <w:iCs/>
+          <w:noProof/>
+          <w:lang w:val="ru-RU"/>
+        </w:rPr>
+        <w:t>ālā</w:t>
+      </w:r>
+      <w:r>
+        <w:rPr>
+          <w:rFonts w:ascii="Georgia" w:hAnsi="Georgia"/>
+          <w:noProof/>
+          <w:lang w:val="ru-RU"/>
+        </w:rPr>
+        <w:t>,</w:t>
+      </w:r>
+      <w:r>
+        <w:rPr>
+          <w:rFonts w:ascii="Georgia" w:hAnsi="Georgia"/>
+          <w:noProof/>
+          <w:lang w:val="eu-ES"/>
+        </w:rPr>
+        <w:t xml:space="preserve"> </w:t>
+      </w:r>
+      <w:r>
+        <w:rPr>
+          <w:rFonts w:ascii="Georgia" w:hAnsi="Georgia"/>
+          <w:i/>
+          <w:iCs/>
+          <w:noProof/>
+          <w:lang w:val="eu-ES" w:bidi="ar-SA"/>
+        </w:rPr>
+        <w:t>ānzā</w:t>
+      </w:r>
+      <w:r>
+        <w:rPr>
+          <w:rFonts w:ascii="Georgia" w:hAnsi="Georgia"/>
+          <w:noProof/>
+          <w:lang w:val="eu-ES"/>
+        </w:rPr>
         <w:t xml:space="preserve">, </w:t>
       </w:r>
       <w:r>
@@ -18111,9 +18207,9 @@
           <w:i/>
           <w:iCs/>
           <w:noProof/>
-          <w:lang w:val="eu-ES" w:bidi="ar-SA"/>
-        </w:rPr>
-        <w:t>ānzā</w:t>
+          <w:lang w:val="eu-ES"/>
+        </w:rPr>
+        <w:t>ṣinā</w:t>
       </w:r>
       <w:r>
         <w:rPr>
@@ -18131,7 +18227,7 @@
           <w:noProof/>
           <w:lang w:val="eu-ES"/>
         </w:rPr>
-        <w:t>ṣinā</w:t>
+        <w:t>onā</w:t>
       </w:r>
       <w:r>
         <w:rPr>
@@ -18149,7 +18245,25 @@
           <w:noProof/>
           <w:lang w:val="eu-ES"/>
         </w:rPr>
-        <w:t>onā</w:t>
+        <w:t>enā</w:t>
+      </w:r>
+      <w:r>
+        <w:rPr>
+          <w:rFonts w:ascii="Georgia" w:hAnsi="Georgia"/>
+          <w:noProof/>
+          <w:lang w:val="eu-ES"/>
+        </w:rPr>
+        <w:t xml:space="preserve"> after </w:t>
+      </w:r>
+      <w:r>
+        <w:rPr>
+          <w:rFonts w:ascii="Georgia" w:hAnsi="Georgia"/>
+          <w:b/>
+          <w:bCs/>
+          <w:noProof/>
+          <w:lang w:val="eu-ES"/>
+        </w:rPr>
+        <w:t>ṣtäm</w:t>
       </w:r>
       <w:r>
         <w:rPr>
@@ -18162,30 +18276,12 @@
       <w:r>
         <w:rPr>
           <w:rFonts w:ascii="Georgia" w:hAnsi="Georgia"/>
-          <w:i/>
-          <w:iCs/>
-          <w:noProof/>
-          <w:lang w:val="eu-ES"/>
-        </w:rPr>
-        <w:t>enā</w:t>
-      </w:r>
-      <w:r>
-        <w:rPr>
-          <w:rFonts w:ascii="Georgia" w:hAnsi="Georgia"/>
-          <w:noProof/>
-          <w:lang w:val="eu-ES"/>
-        </w:rPr>
-        <w:t xml:space="preserve"> after </w:t>
-      </w:r>
-      <w:r>
-        <w:rPr>
-          <w:rFonts w:ascii="Georgia" w:hAnsi="Georgia"/>
-          <w:b/>
-          <w:bCs/>
-          <w:noProof/>
-          <w:lang w:val="eu-ES"/>
-        </w:rPr>
-        <w:t>ṣtäm</w:t>
+          <w:b/>
+          <w:bCs/>
+          <w:noProof/>
+          <w:lang w:val="eu-ES"/>
+        </w:rPr>
+        <w:t>tāk</w:t>
       </w:r>
       <w:r>
         <w:rPr>
@@ -18203,7 +18299,7 @@
           <w:noProof/>
           <w:lang w:val="eu-ES"/>
         </w:rPr>
-        <w:t>tāk</w:t>
+        <w:t>krop</w:t>
       </w:r>
       <w:r>
         <w:rPr>
@@ -18219,9 +18315,9 @@
           <w:b/>
           <w:bCs/>
           <w:noProof/>
-          <w:lang w:val="eu-ES"/>
-        </w:rPr>
-        <w:t>krop</w:t>
+          <w:lang w:val="eu-ES" w:bidi="ar-SA"/>
+        </w:rPr>
+        <w:t>käry</w:t>
       </w:r>
       <w:r>
         <w:rPr>
@@ -18237,9 +18333,9 @@
           <w:b/>
           <w:bCs/>
           <w:noProof/>
-          <w:lang w:val="eu-ES" w:bidi="ar-SA"/>
-        </w:rPr>
-        <w:t>käry</w:t>
+          <w:lang w:val="eu-ES"/>
+        </w:rPr>
+        <w:t>wärk</w:t>
       </w:r>
       <w:r>
         <w:rPr>
@@ -18255,24 +18351,6 @@
           <w:b/>
           <w:bCs/>
           <w:noProof/>
-          <w:lang w:val="eu-ES"/>
-        </w:rPr>
-        <w:t>wärk</w:t>
-      </w:r>
-      <w:r>
-        <w:rPr>
-          <w:rFonts w:ascii="Georgia" w:hAnsi="Georgia"/>
-          <w:noProof/>
-          <w:lang w:val="eu-ES"/>
-        </w:rPr>
-        <w:t xml:space="preserve">, </w:t>
-      </w:r>
-      <w:r>
-        <w:rPr>
-          <w:rFonts w:ascii="Georgia" w:hAnsi="Georgia"/>
-          <w:b/>
-          <w:bCs/>
-          <w:noProof/>
           <w:lang w:val="eu-ES" w:bidi="ar-SA"/>
         </w:rPr>
         <w:t>päyk</w:t>
@@ -18283,7 +18361,41 @@
           <w:noProof/>
           <w:lang w:val="eu-ES"/>
         </w:rPr>
-        <w:t xml:space="preserve">, </w:t>
+        <w:t>,</w:t>
+      </w:r>
+      <w:r>
+        <w:rPr>
+          <w:rFonts w:ascii="Georgia" w:hAnsi="Georgia"/>
+          <w:noProof/>
+          <w:lang w:val="ru-RU"/>
+        </w:rPr>
+        <w:t xml:space="preserve"> </w:t>
+      </w:r>
+      <w:r>
+        <w:rPr>
+          <w:rFonts w:ascii="Georgia" w:hAnsi="Georgia"/>
+          <w:b/>
+          <w:bCs/>
+          <w:noProof/>
+          <w:lang w:val="ru-RU"/>
+        </w:rPr>
+        <w:t>vāl</w:t>
+      </w:r>
+      <w:r>
+        <w:rPr>
+          <w:rFonts w:ascii="Georgia" w:hAnsi="Georgia"/>
+          <w:noProof/>
+          <w:lang w:val="ru-RU"/>
+        </w:rPr>
+        <w:t>,</w:t>
+      </w:r>
+      <w:r>
+        <w:rPr>
+          <w:rFonts w:ascii="Georgia" w:hAnsi="Georgia"/>
+          <w:noProof/>
+          <w:lang w:val="eu-ES"/>
+        </w:rPr>
+        <w:t xml:space="preserve"> </w:t>
       </w:r>
       <w:r>
         <w:rPr>
@@ -38272,7 +38384,41 @@
           <w:noProof/>
           <w:lang w:val="eu-ES"/>
         </w:rPr>
-        <w:t xml:space="preserve">, otherwise before </w:t>
+        <w:t>,</w:t>
+      </w:r>
+      <w:r>
+        <w:rPr>
+          <w:rFonts w:ascii="Georgia" w:hAnsi="Georgia" w:cs="Geeza Pro"/>
+          <w:noProof/>
+          <w:lang w:val="ru-RU"/>
+        </w:rPr>
+        <w:t xml:space="preserve"> </w:t>
+      </w:r>
+      <w:r>
+        <w:rPr>
+          <w:rFonts w:ascii="Georgia" w:hAnsi="Georgia" w:cs="Geeza Pro"/>
+          <w:b/>
+          <w:bCs/>
+          <w:noProof/>
+          <w:lang w:val="ru-RU"/>
+        </w:rPr>
+        <w:t>ālăk</w:t>
+      </w:r>
+      <w:r>
+        <w:rPr>
+          <w:rFonts w:ascii="Georgia" w:hAnsi="Georgia" w:cs="Geeza Pro"/>
+          <w:noProof/>
+          <w:lang w:val="ru-RU"/>
+        </w:rPr>
+        <w:t>,</w:t>
+      </w:r>
+      <w:r>
+        <w:rPr>
+          <w:rFonts w:ascii="Georgia" w:hAnsi="Georgia" w:cs="Geeza Pro"/>
+          <w:noProof/>
+          <w:lang w:val="eu-ES"/>
+        </w:rPr>
+        <w:t xml:space="preserve"> otherwise before </w:t>
       </w:r>
       <w:r>
         <w:rPr>
@@ -39558,6 +39704,7 @@
           <w:noProof/>
           <w:lang w:val="eu-ES"/>
         </w:rPr>
+        <w:lastRenderedPageBreak/>
         <w:t>V.5</w:t>
       </w:r>
       <w:r>
@@ -39668,7 +39815,6 @@
           <w:noProof/>
           <w:lang w:val="eu-ES"/>
         </w:rPr>
-        <w:lastRenderedPageBreak/>
         <w:t>V.</w:t>
       </w:r>
       <w:r>
@@ -43514,6 +43660,7 @@
           <w:noProof/>
           <w:lang w:val="eu-ES"/>
         </w:rPr>
+        <w:lastRenderedPageBreak/>
         <w:t>VI.12</w:t>
       </w:r>
       <w:r>
@@ -43635,7 +43782,6 @@
           <w:noProof/>
           <w:lang w:val="eu-ES"/>
         </w:rPr>
-        <w:lastRenderedPageBreak/>
         <w:t>VI.13</w:t>
       </w:r>
       <w:r>
@@ -47230,6 +47376,7 @@
           <w:noProof/>
           <w:lang w:val="eu-ES"/>
         </w:rPr>
+        <w:lastRenderedPageBreak/>
         <w:t>VII.</w:t>
       </w:r>
       <w:r>
@@ -47500,7 +47647,6 @@
           <w:noProof/>
           <w:lang w:val="eu-ES"/>
         </w:rPr>
-        <w:lastRenderedPageBreak/>
         <w:t>m</w:t>
       </w:r>
       <w:r>

</xml_diff>

<commit_message>
added DU to bha for yetweyntwe
</commit_message>
<xml_diff>
--- a/data/candrakanta.docx
+++ b/data/candrakanta.docx
@@ -6870,6 +6870,15 @@
           <w:lang w:val="eu-ES"/>
         </w:rPr>
         <w:t>,</w:t>
+      </w:r>
+      <w:r>
+        <w:rPr>
+          <w:rFonts w:ascii="Georgia" w:hAnsi="Georgia"/>
+          <w:smallCaps/>
+          <w:noProof/>
+          <w:lang w:val="eu-ES"/>
+        </w:rPr>
+        <w:t xml:space="preserve"> du,</w:t>
       </w:r>
       <w:r>
         <w:rPr>

</xml_diff>

<commit_message>
Less optional homonymous variants get precedence
</commit_message>
<xml_diff>
--- a/data/candrakanta.docx
+++ b/data/candrakanta.docx
@@ -1822,7 +1822,23 @@
           <w:noProof/>
           <w:lang w:val="eu-ES"/>
         </w:rPr>
-        <w:t xml:space="preserve">. Switch the sequence from stem to ending: before </w:t>
+        <w:t xml:space="preserve">. Switch the sequence from stem to ending: </w:t>
+      </w:r>
+      <w:r>
+        <w:rPr>
+          <w:rFonts w:ascii="Georgia" w:hAnsi="Georgia"/>
+          <w:noProof/>
+          <w:lang w:val="eu-ES"/>
+        </w:rPr>
+        <w:t xml:space="preserve">before gender after adjective; after tense; </w:t>
+      </w:r>
+      <w:r>
+        <w:rPr>
+          <w:rFonts w:ascii="Georgia" w:hAnsi="Georgia"/>
+          <w:noProof/>
+          <w:lang w:val="eu-ES"/>
+        </w:rPr>
+        <w:t xml:space="preserve">before </w:t>
       </w:r>
       <w:r>
         <w:rPr>
@@ -1986,7 +2002,7 @@
           <w:noProof/>
           <w:lang w:val="eu-ES"/>
         </w:rPr>
-        <w:t>after double; before gender after adjective; after tense; before noninitial case.</w:t>
+        <w:t>after double; before noninitial case.</w:t>
       </w:r>
     </w:p>
     <w:p>
@@ -57514,7 +57530,15 @@
           <w:noProof/>
           <w:lang w:val="eu-ES"/>
         </w:rPr>
-        <w:t>. </w:t>
+        <w:t>.</w:t>
+      </w:r>
+      <w:r>
+        <w:rPr>
+          <w:rFonts w:ascii="Georgia" w:hAnsi="Georgia"/>
+          <w:noProof/>
+          <w:lang w:val="eu-ES"/>
+        </w:rPr>
+        <w:t> </w:t>
       </w:r>
       <w:r>
         <w:rPr>
@@ -57591,7 +57615,63 @@
           <w:noProof/>
           <w:lang w:val="eu-ES"/>
         </w:rPr>
-        <w:t xml:space="preserve"> optionally</w:t>
+        <w:t xml:space="preserve"> </w:t>
+      </w:r>
+      <w:r>
+        <w:rPr>
+          <w:rFonts w:ascii="Georgia" w:hAnsi="Georgia" w:cs="Geeza Pro"/>
+          <w:noProof/>
+          <w:lang w:val="eu-ES"/>
+        </w:rPr>
+        <w:t>(</w:t>
+      </w:r>
+      <w:r>
+        <w:rPr>
+          <w:rFonts w:ascii="Georgia" w:hAnsi="Georgia" w:cs="Geeza Pro"/>
+          <w:noProof/>
+          <w:lang w:val="eu-ES"/>
+        </w:rPr>
+        <w:t>optionally</w:t>
+      </w:r>
+      <w:r>
+        <w:rPr>
+          <w:rFonts w:ascii="Georgia" w:hAnsi="Georgia" w:cs="Geeza Pro"/>
+          <w:noProof/>
+          <w:lang w:val="eu-ES"/>
+        </w:rPr>
+        <w:t xml:space="preserve"> unless </w:t>
+      </w:r>
+      <w:r>
+        <w:rPr>
+          <w:rFonts w:ascii="Georgia" w:hAnsi="Georgia" w:cs="Geeza Pro"/>
+          <w:noProof/>
+          <w:lang w:val="eu-ES"/>
+        </w:rPr>
+        <w:t>word-</w:t>
+      </w:r>
+      <w:r>
+        <w:rPr>
+          <w:rFonts w:ascii="Georgia" w:hAnsi="Georgia" w:cs="Geeza Pro"/>
+          <w:noProof/>
+          <w:lang w:val="eu-ES"/>
+        </w:rPr>
+        <w:t>initial</w:t>
+      </w:r>
+      <w:r>
+        <w:rPr>
+          <w:rFonts w:ascii="Georgia" w:hAnsi="Georgia" w:cs="Geeza Pro"/>
+          <w:noProof/>
+          <w:lang w:val="eu-ES"/>
+        </w:rPr>
+        <w:t>ly</w:t>
+      </w:r>
+      <w:r>
+        <w:rPr>
+          <w:rFonts w:ascii="Georgia" w:hAnsi="Georgia" w:cs="Geeza Pro"/>
+          <w:noProof/>
+          <w:lang w:val="eu-ES"/>
+        </w:rPr>
+        <w:t>)</w:t>
       </w:r>
       <w:r>
         <w:rPr>
@@ -57758,57 +57838,6 @@
           <w:lang w:val="eu-ES"/>
         </w:rPr>
         <w:t>C</w:t>
-      </w:r>
-      <w:r>
-        <w:rPr>
-          <w:rFonts w:ascii="Georgia" w:hAnsi="Georgia" w:cs="Geeza Pro"/>
-          <w:noProof/>
-          <w:lang w:val="eu-ES"/>
-        </w:rPr>
-        <w:t xml:space="preserve">-. </w:t>
-      </w:r>
-      <w:r>
-        <w:rPr>
-          <w:rFonts w:ascii="Georgia" w:hAnsi="Georgia" w:cs="Geeza Pro"/>
-          <w:i/>
-          <w:iCs/>
-          <w:noProof/>
-          <w:lang w:val="eu-ES"/>
-        </w:rPr>
-        <w:t>qä</w:t>
-      </w:r>
-      <w:r>
-        <w:rPr>
-          <w:rFonts w:ascii="Georgia" w:hAnsi="Georgia" w:cs="Geeza Pro"/>
-          <w:noProof/>
-          <w:lang w:val="eu-ES"/>
-        </w:rPr>
-        <w:t xml:space="preserve">- </w:t>
-      </w:r>
-      <w:r>
-        <w:rPr>
-          <w:noProof/>
-          <w:lang w:val="eu-ES"/>
-        </w:rPr>
-        <w:t>→</w:t>
-      </w:r>
-      <w:r>
-        <w:rPr>
-          <w:rFonts w:ascii="Georgia" w:hAnsi="Georgia" w:cs="Geeza Pro"/>
-          <w:noProof/>
-          <w:lang w:val="eu-ES"/>
-        </w:rPr>
-        <w:t> </w:t>
-      </w:r>
-      <w:r>
-        <w:rPr>
-          <w:rFonts w:ascii="Georgia" w:hAnsi="Georgia" w:cs="Geeza Pro"/>
-          <w:i/>
-          <w:iCs/>
-          <w:noProof/>
-          <w:lang w:val="eu-ES"/>
-        </w:rPr>
-        <w:t>qu</w:t>
       </w:r>
       <w:r>
         <w:rPr>

</xml_diff>

<commit_message>
puk kapśañi now doesn't have sg+gender in puk
</commit_message>
<xml_diff>
--- a/data/candrakanta.docx
+++ b/data/candrakanta.docx
@@ -5082,7 +5082,75 @@
           <w:noProof/>
           <w:lang w:val="eu-ES"/>
         </w:rPr>
-        <w:t xml:space="preserve">, </w:t>
+        <w:t>,</w:t>
+      </w:r>
+      <w:r>
+        <w:rPr>
+          <w:rFonts w:ascii="Georgia" w:hAnsi="Georgia"/>
+          <w:noProof/>
+          <w:lang w:val="eu-ES"/>
+        </w:rPr>
+        <w:t xml:space="preserve"> </w:t>
+      </w:r>
+      <w:r>
+        <w:rPr>
+          <w:rFonts w:ascii="Georgia" w:hAnsi="Georgia"/>
+          <w:smallCaps/>
+          <w:noProof/>
+          <w:lang w:val="eu-ES"/>
+        </w:rPr>
+        <w:t xml:space="preserve">nom </w:t>
+      </w:r>
+      <w:r>
+        <w:rPr>
+          <w:rFonts w:ascii="Georgia" w:hAnsi="Georgia"/>
+          <w:noProof/>
+          <w:lang w:val="eu-ES"/>
+        </w:rPr>
+        <w:t xml:space="preserve">is impossible after </w:t>
+      </w:r>
+      <w:r>
+        <w:rPr>
+          <w:rFonts w:ascii="Georgia" w:hAnsi="Georgia"/>
+          <w:b/>
+          <w:bCs/>
+          <w:noProof/>
+          <w:lang w:val="eu-ES"/>
+        </w:rPr>
+        <w:t>p</w:t>
+      </w:r>
+      <w:r>
+        <w:rPr>
+          <w:rFonts w:ascii="Georgia" w:hAnsi="Georgia"/>
+          <w:noProof/>
+          <w:lang w:val="eu-ES"/>
+        </w:rPr>
+        <w:t>~</w:t>
+      </w:r>
+      <w:r>
+        <w:rPr>
+          <w:rFonts w:ascii="Georgia" w:hAnsi="Georgia"/>
+          <w:smallCaps/>
+          <w:noProof/>
+          <w:lang w:val="eu-ES"/>
+        </w:rPr>
+        <w:t>sg</w:t>
+      </w:r>
+      <w:r>
+        <w:rPr>
+          <w:rFonts w:ascii="Georgia" w:hAnsi="Georgia"/>
+          <w:noProof/>
+          <w:lang w:val="eu-ES"/>
+        </w:rPr>
+        <w:t>,</w:t>
+      </w:r>
+      <w:r>
+        <w:rPr>
+          <w:rFonts w:ascii="Georgia" w:hAnsi="Georgia"/>
+          <w:noProof/>
+          <w:lang w:val="eu-ES"/>
+        </w:rPr>
+        <w:t xml:space="preserve"> </w:t>
       </w:r>
       <w:r>
         <w:rPr>
@@ -10770,7 +10838,16 @@
           <w:noProof/>
           <w:lang w:val="eu-ES"/>
         </w:rPr>
-        <w:t xml:space="preserve"> adj.</w:t>
+        <w:t xml:space="preserve"> adj</w:t>
+      </w:r>
+      <w:r>
+        <w:rPr>
+          <w:rFonts w:ascii="Georgia" w:hAnsi="Georgia"/>
+          <w:smallCaps/>
+          <w:noProof/>
+          <w:lang w:val="eu-ES"/>
+        </w:rPr>
+        <w:t>.</w:t>
       </w:r>
     </w:p>
     <w:p>
@@ -13177,40 +13254,6 @@
           <w:lang w:val="eu-ES" w:bidi="ar-SA"/>
         </w:rPr>
         <w:t>case</w:t>
-      </w:r>
-      <w:r>
-        <w:rPr>
-          <w:rFonts w:ascii="Georgia" w:hAnsi="Georgia"/>
-          <w:noProof/>
-          <w:lang w:val="eu-ES"/>
-        </w:rPr>
-        <w:t xml:space="preserve"> or ~</w:t>
-      </w:r>
-      <w:r>
-        <w:rPr>
-          <w:rFonts w:ascii="Georgia" w:hAnsi="Georgia"/>
-          <w:smallCaps/>
-          <w:noProof/>
-          <w:lang w:val="eu-ES"/>
-        </w:rPr>
-        <w:t>sg</w:t>
-      </w:r>
-      <w:r>
-        <w:rPr>
-          <w:rFonts w:ascii="Georgia" w:hAnsi="Georgia"/>
-          <w:noProof/>
-          <w:lang w:val="eu-ES"/>
-        </w:rPr>
-        <w:t>+</w:t>
-      </w:r>
-      <w:r>
-        <w:rPr>
-          <w:rFonts w:ascii="Georgia" w:hAnsi="Georgia"/>
-          <w:smallCaps/>
-          <w:noProof/>
-          <w:lang w:val="eu-ES"/>
-        </w:rPr>
-        <w:t>nom</w:t>
       </w:r>
       <w:r>
         <w:rPr>

</xml_diff>